<commit_message>
♟️ Ajedrez online casi listo
</commit_message>
<xml_diff>
--- a/chess.docx
+++ b/chess.docx
@@ -134,7 +134,27 @@
           <w:szCs w:val="24"/>
           <w:lang w:eastAsia="es-ES"/>
         </w:rPr>
-        <w:t>Tablero renderiza correctamente (</w:t>
+        <w:t xml:space="preserve">Tablero </w:t>
+      </w:r>
+      <w:proofErr w:type="spellStart"/>
+      <w:r>
+        <w:rPr>
+          <w:rFonts w:ascii="Times New Roman" w:eastAsia="Times New Roman" w:hAnsi="Times New Roman" w:cs="Times New Roman"/>
+          <w:sz w:val="24"/>
+          <w:szCs w:val="24"/>
+          <w:lang w:eastAsia="es-ES"/>
+        </w:rPr>
+        <w:t>renderiza</w:t>
+      </w:r>
+      <w:proofErr w:type="spellEnd"/>
+      <w:r>
+        <w:rPr>
+          <w:rFonts w:ascii="Times New Roman" w:eastAsia="Times New Roman" w:hAnsi="Times New Roman" w:cs="Times New Roman"/>
+          <w:sz w:val="24"/>
+          <w:szCs w:val="24"/>
+          <w:lang w:eastAsia="es-ES"/>
+        </w:rPr>
+        <w:t xml:space="preserve"> correctamente (</w:t>
       </w:r>
       <w:r>
         <w:rPr>
@@ -169,14 +189,25 @@
           <w:lang w:eastAsia="es-ES"/>
         </w:rPr>
       </w:pPr>
-      <w:r>
-        <w:rPr>
-          <w:rFonts w:ascii="Times New Roman" w:eastAsia="Times New Roman" w:hAnsi="Times New Roman" w:cs="Times New Roman"/>
-          <w:sz w:val="24"/>
-          <w:szCs w:val="24"/>
-          <w:lang w:eastAsia="es-ES"/>
-        </w:rPr>
-        <w:t>Click → seleccionar pieza</w:t>
+      <w:proofErr w:type="spellStart"/>
+      <w:r>
+        <w:rPr>
+          <w:rFonts w:ascii="Times New Roman" w:eastAsia="Times New Roman" w:hAnsi="Times New Roman" w:cs="Times New Roman"/>
+          <w:sz w:val="24"/>
+          <w:szCs w:val="24"/>
+          <w:lang w:eastAsia="es-ES"/>
+        </w:rPr>
+        <w:t>Click</w:t>
+      </w:r>
+      <w:proofErr w:type="spellEnd"/>
+      <w:r>
+        <w:rPr>
+          <w:rFonts w:ascii="Times New Roman" w:eastAsia="Times New Roman" w:hAnsi="Times New Roman" w:cs="Times New Roman"/>
+          <w:sz w:val="24"/>
+          <w:szCs w:val="24"/>
+          <w:lang w:eastAsia="es-ES"/>
+        </w:rPr>
+        <w:t xml:space="preserve"> → seleccionar pieza</w:t>
       </w:r>
     </w:p>
     <w:p>
@@ -193,14 +224,25 @@
           <w:lang w:eastAsia="es-ES"/>
         </w:rPr>
       </w:pPr>
-      <w:r>
-        <w:rPr>
-          <w:rFonts w:ascii="Times New Roman" w:eastAsia="Times New Roman" w:hAnsi="Times New Roman" w:cs="Times New Roman"/>
-          <w:sz w:val="24"/>
-          <w:szCs w:val="24"/>
-          <w:lang w:eastAsia="es-ES"/>
-        </w:rPr>
-        <w:t>Click → mover pieza</w:t>
+      <w:proofErr w:type="spellStart"/>
+      <w:r>
+        <w:rPr>
+          <w:rFonts w:ascii="Times New Roman" w:eastAsia="Times New Roman" w:hAnsi="Times New Roman" w:cs="Times New Roman"/>
+          <w:sz w:val="24"/>
+          <w:szCs w:val="24"/>
+          <w:lang w:eastAsia="es-ES"/>
+        </w:rPr>
+        <w:t>Click</w:t>
+      </w:r>
+      <w:proofErr w:type="spellEnd"/>
+      <w:r>
+        <w:rPr>
+          <w:rFonts w:ascii="Times New Roman" w:eastAsia="Times New Roman" w:hAnsi="Times New Roman" w:cs="Times New Roman"/>
+          <w:sz w:val="24"/>
+          <w:szCs w:val="24"/>
+          <w:lang w:eastAsia="es-ES"/>
+        </w:rPr>
+        <w:t xml:space="preserve"> → mover pieza</w:t>
       </w:r>
     </w:p>
     <w:p>
@@ -357,6 +399,7 @@
         </w:rPr>
         <w:t xml:space="preserve">Carpeta </w:t>
       </w:r>
+      <w:proofErr w:type="spellStart"/>
       <w:r>
         <w:rPr>
           <w:rFonts w:ascii="Courier New" w:eastAsia="Times New Roman" w:hAnsi="Courier New" w:cs="Courier New"/>
@@ -364,7 +407,57 @@
           <w:szCs w:val="20"/>
           <w:lang w:eastAsia="es-ES"/>
         </w:rPr>
-        <w:t>static/js/chess/rules/</w:t>
+        <w:t>static</w:t>
+      </w:r>
+      <w:proofErr w:type="spellEnd"/>
+      <w:r>
+        <w:rPr>
+          <w:rFonts w:ascii="Courier New" w:eastAsia="Times New Roman" w:hAnsi="Courier New" w:cs="Courier New"/>
+          <w:sz w:val="20"/>
+          <w:szCs w:val="20"/>
+          <w:lang w:eastAsia="es-ES"/>
+        </w:rPr>
+        <w:t>/</w:t>
+      </w:r>
+      <w:proofErr w:type="spellStart"/>
+      <w:r>
+        <w:rPr>
+          <w:rFonts w:ascii="Courier New" w:eastAsia="Times New Roman" w:hAnsi="Courier New" w:cs="Courier New"/>
+          <w:sz w:val="20"/>
+          <w:szCs w:val="20"/>
+          <w:lang w:eastAsia="es-ES"/>
+        </w:rPr>
+        <w:t>js</w:t>
+      </w:r>
+      <w:proofErr w:type="spellEnd"/>
+      <w:r>
+        <w:rPr>
+          <w:rFonts w:ascii="Courier New" w:eastAsia="Times New Roman" w:hAnsi="Courier New" w:cs="Courier New"/>
+          <w:sz w:val="20"/>
+          <w:szCs w:val="20"/>
+          <w:lang w:eastAsia="es-ES"/>
+        </w:rPr>
+        <w:t>/</w:t>
+      </w:r>
+      <w:proofErr w:type="spellStart"/>
+      <w:r>
+        <w:rPr>
+          <w:rFonts w:ascii="Courier New" w:eastAsia="Times New Roman" w:hAnsi="Courier New" w:cs="Courier New"/>
+          <w:sz w:val="20"/>
+          <w:szCs w:val="20"/>
+          <w:lang w:eastAsia="es-ES"/>
+        </w:rPr>
+        <w:t>chess</w:t>
+      </w:r>
+      <w:proofErr w:type="spellEnd"/>
+      <w:r>
+        <w:rPr>
+          <w:rFonts w:ascii="Courier New" w:eastAsia="Times New Roman" w:hAnsi="Courier New" w:cs="Courier New"/>
+          <w:sz w:val="20"/>
+          <w:szCs w:val="20"/>
+          <w:lang w:eastAsia="es-ES"/>
+        </w:rPr>
+        <w:t>/rules/</w:t>
       </w:r>
       <w:r>
         <w:rPr>
@@ -1064,6 +1157,7 @@
         <w:lastRenderedPageBreak/>
         <w:t xml:space="preserve">Derechos de enroque almacenados en </w:t>
       </w:r>
+      <w:proofErr w:type="spellStart"/>
       <w:r>
         <w:rPr>
           <w:rFonts w:ascii="Courier New" w:eastAsia="Times New Roman" w:hAnsi="Courier New" w:cs="Courier New"/>
@@ -1073,6 +1167,7 @@
         </w:rPr>
         <w:t>castlingRights</w:t>
       </w:r>
+      <w:proofErr w:type="spellEnd"/>
     </w:p>
     <w:p>
       <w:pPr>
@@ -1461,6 +1556,8 @@
           <w:lang w:eastAsia="es-ES"/>
         </w:rPr>
       </w:pPr>
+      <w:proofErr w:type="spellStart"/>
+      <w:proofErr w:type="gramStart"/>
       <w:r>
         <w:rPr>
           <w:rFonts w:ascii="Courier New" w:eastAsia="Times New Roman" w:hAnsi="Courier New" w:cs="Courier New"/>
@@ -1468,7 +1565,58 @@
           <w:szCs w:val="20"/>
           <w:lang w:eastAsia="es-ES"/>
         </w:rPr>
-        <w:t>isSquareUnderAttack(board, pos, attackerColor)</w:t>
+        <w:t>isSquareUnderAttack</w:t>
+      </w:r>
+      <w:proofErr w:type="spellEnd"/>
+      <w:r>
+        <w:rPr>
+          <w:rFonts w:ascii="Courier New" w:eastAsia="Times New Roman" w:hAnsi="Courier New" w:cs="Courier New"/>
+          <w:sz w:val="20"/>
+          <w:szCs w:val="20"/>
+          <w:lang w:eastAsia="es-ES"/>
+        </w:rPr>
+        <w:t>(</w:t>
+      </w:r>
+      <w:proofErr w:type="spellStart"/>
+      <w:proofErr w:type="gramEnd"/>
+      <w:r>
+        <w:rPr>
+          <w:rFonts w:ascii="Courier New" w:eastAsia="Times New Roman" w:hAnsi="Courier New" w:cs="Courier New"/>
+          <w:sz w:val="20"/>
+          <w:szCs w:val="20"/>
+          <w:lang w:eastAsia="es-ES"/>
+        </w:rPr>
+        <w:t>board</w:t>
+      </w:r>
+      <w:proofErr w:type="spellEnd"/>
+      <w:r>
+        <w:rPr>
+          <w:rFonts w:ascii="Courier New" w:eastAsia="Times New Roman" w:hAnsi="Courier New" w:cs="Courier New"/>
+          <w:sz w:val="20"/>
+          <w:szCs w:val="20"/>
+          <w:lang w:eastAsia="es-ES"/>
+        </w:rPr>
+        <w:t xml:space="preserve">, pos, </w:t>
+      </w:r>
+      <w:proofErr w:type="spellStart"/>
+      <w:r>
+        <w:rPr>
+          <w:rFonts w:ascii="Courier New" w:eastAsia="Times New Roman" w:hAnsi="Courier New" w:cs="Courier New"/>
+          <w:sz w:val="20"/>
+          <w:szCs w:val="20"/>
+          <w:lang w:eastAsia="es-ES"/>
+        </w:rPr>
+        <w:t>attackerColor</w:t>
+      </w:r>
+      <w:proofErr w:type="spellEnd"/>
+      <w:r>
+        <w:rPr>
+          <w:rFonts w:ascii="Courier New" w:eastAsia="Times New Roman" w:hAnsi="Courier New" w:cs="Courier New"/>
+          <w:sz w:val="20"/>
+          <w:szCs w:val="20"/>
+          <w:lang w:eastAsia="es-ES"/>
+        </w:rPr>
+        <w:t>)</w:t>
       </w:r>
     </w:p>
     <w:p>
@@ -1695,7 +1843,27 @@
           <w:szCs w:val="24"/>
           <w:lang w:eastAsia="es-ES"/>
         </w:rPr>
-        <w:t>No interfiere con render (problema ya entendido y corregido)</w:t>
+        <w:t xml:space="preserve">No interfiere con </w:t>
+      </w:r>
+      <w:proofErr w:type="spellStart"/>
+      <w:r>
+        <w:rPr>
+          <w:rFonts w:ascii="Times New Roman" w:eastAsia="Times New Roman" w:hAnsi="Times New Roman" w:cs="Times New Roman"/>
+          <w:sz w:val="24"/>
+          <w:szCs w:val="24"/>
+          <w:lang w:eastAsia="es-ES"/>
+        </w:rPr>
+        <w:t>render</w:t>
+      </w:r>
+      <w:proofErr w:type="spellEnd"/>
+      <w:r>
+        <w:rPr>
+          <w:rFonts w:ascii="Times New Roman" w:eastAsia="Times New Roman" w:hAnsi="Times New Roman" w:cs="Times New Roman"/>
+          <w:sz w:val="24"/>
+          <w:szCs w:val="24"/>
+          <w:lang w:eastAsia="es-ES"/>
+        </w:rPr>
+        <w:t xml:space="preserve"> (problema ya entendido y corregido)</w:t>
       </w:r>
     </w:p>
     <w:p>
@@ -1841,8 +2009,19 @@
           <w:szCs w:val="20"/>
           <w:lang w:eastAsia="es-ES"/>
         </w:rPr>
-        <w:t>rules/*.js</w:t>
-      </w:r>
+        <w:t>rules/*.</w:t>
+      </w:r>
+      <w:proofErr w:type="spellStart"/>
+      <w:r>
+        <w:rPr>
+          <w:rFonts w:ascii="Courier New" w:eastAsia="Times New Roman" w:hAnsi="Courier New" w:cs="Courier New"/>
+          <w:sz w:val="20"/>
+          <w:szCs w:val="20"/>
+          <w:lang w:eastAsia="es-ES"/>
+        </w:rPr>
+        <w:t>js</w:t>
+      </w:r>
+      <w:proofErr w:type="spellEnd"/>
       <w:r>
         <w:rPr>
           <w:rFonts w:ascii="Times New Roman" w:eastAsia="Times New Roman" w:hAnsi="Times New Roman" w:cs="Times New Roman"/>
@@ -2426,6 +2605,8 @@
           <w:lang w:eastAsia="es-ES"/>
         </w:rPr>
       </w:pPr>
+      <w:proofErr w:type="spellStart"/>
+      <w:proofErr w:type="gramStart"/>
       <w:r>
         <w:rPr>
           <w:rFonts w:ascii="Courier New" w:eastAsia="Times New Roman" w:hAnsi="Courier New" w:cs="Courier New"/>
@@ -2433,7 +2614,98 @@
           <w:szCs w:val="20"/>
           <w:lang w:eastAsia="es-ES"/>
         </w:rPr>
-        <w:t>export function isCheckmate(board, turn) {</w:t>
+        <w:t>export</w:t>
+      </w:r>
+      <w:proofErr w:type="spellEnd"/>
+      <w:proofErr w:type="gramEnd"/>
+      <w:r>
+        <w:rPr>
+          <w:rFonts w:ascii="Courier New" w:eastAsia="Times New Roman" w:hAnsi="Courier New" w:cs="Courier New"/>
+          <w:sz w:val="20"/>
+          <w:szCs w:val="20"/>
+          <w:lang w:eastAsia="es-ES"/>
+        </w:rPr>
+        <w:t xml:space="preserve"> </w:t>
+      </w:r>
+      <w:proofErr w:type="spellStart"/>
+      <w:r>
+        <w:rPr>
+          <w:rFonts w:ascii="Courier New" w:eastAsia="Times New Roman" w:hAnsi="Courier New" w:cs="Courier New"/>
+          <w:sz w:val="20"/>
+          <w:szCs w:val="20"/>
+          <w:lang w:eastAsia="es-ES"/>
+        </w:rPr>
+        <w:t>function</w:t>
+      </w:r>
+      <w:proofErr w:type="spellEnd"/>
+      <w:r>
+        <w:rPr>
+          <w:rFonts w:ascii="Courier New" w:eastAsia="Times New Roman" w:hAnsi="Courier New" w:cs="Courier New"/>
+          <w:sz w:val="20"/>
+          <w:szCs w:val="20"/>
+          <w:lang w:eastAsia="es-ES"/>
+        </w:rPr>
+        <w:t xml:space="preserve"> </w:t>
+      </w:r>
+      <w:proofErr w:type="spellStart"/>
+      <w:r>
+        <w:rPr>
+          <w:rFonts w:ascii="Courier New" w:eastAsia="Times New Roman" w:hAnsi="Courier New" w:cs="Courier New"/>
+          <w:sz w:val="20"/>
+          <w:szCs w:val="20"/>
+          <w:lang w:eastAsia="es-ES"/>
+        </w:rPr>
+        <w:t>isCheckmate</w:t>
+      </w:r>
+      <w:proofErr w:type="spellEnd"/>
+      <w:r>
+        <w:rPr>
+          <w:rFonts w:ascii="Courier New" w:eastAsia="Times New Roman" w:hAnsi="Courier New" w:cs="Courier New"/>
+          <w:sz w:val="20"/>
+          <w:szCs w:val="20"/>
+          <w:lang w:eastAsia="es-ES"/>
+        </w:rPr>
+        <w:t>(</w:t>
+      </w:r>
+      <w:proofErr w:type="spellStart"/>
+      <w:r>
+        <w:rPr>
+          <w:rFonts w:ascii="Courier New" w:eastAsia="Times New Roman" w:hAnsi="Courier New" w:cs="Courier New"/>
+          <w:sz w:val="20"/>
+          <w:szCs w:val="20"/>
+          <w:lang w:eastAsia="es-ES"/>
+        </w:rPr>
+        <w:t>board</w:t>
+      </w:r>
+      <w:proofErr w:type="spellEnd"/>
+      <w:r>
+        <w:rPr>
+          <w:rFonts w:ascii="Courier New" w:eastAsia="Times New Roman" w:hAnsi="Courier New" w:cs="Courier New"/>
+          <w:sz w:val="20"/>
+          <w:szCs w:val="20"/>
+          <w:lang w:eastAsia="es-ES"/>
+        </w:rPr>
+        <w:t xml:space="preserve">, </w:t>
+      </w:r>
+      <w:proofErr w:type="spellStart"/>
+      <w:r>
+        <w:rPr>
+          <w:rFonts w:ascii="Courier New" w:eastAsia="Times New Roman" w:hAnsi="Courier New" w:cs="Courier New"/>
+          <w:sz w:val="20"/>
+          <w:szCs w:val="20"/>
+          <w:lang w:eastAsia="es-ES"/>
+        </w:rPr>
+        <w:t>turn</w:t>
+      </w:r>
+      <w:proofErr w:type="spellEnd"/>
+      <w:r>
+        <w:rPr>
+          <w:rFonts w:ascii="Courier New" w:eastAsia="Times New Roman" w:hAnsi="Courier New" w:cs="Courier New"/>
+          <w:sz w:val="20"/>
+          <w:szCs w:val="20"/>
+          <w:lang w:eastAsia="es-ES"/>
+        </w:rPr>
+        <w:t>) {</w:t>
       </w:r>
     </w:p>
     <w:p>
@@ -2471,7 +2743,27 @@
           <w:szCs w:val="20"/>
           <w:lang w:eastAsia="es-ES"/>
         </w:rPr>
-        <w:t xml:space="preserve">    // devuelve true si es jaque mate</w:t>
+        <w:t xml:space="preserve">    // </w:t>
+      </w:r>
+      <w:proofErr w:type="gramStart"/>
+      <w:r>
+        <w:rPr>
+          <w:rFonts w:ascii="Courier New" w:eastAsia="Times New Roman" w:hAnsi="Courier New" w:cs="Courier New"/>
+          <w:sz w:val="20"/>
+          <w:szCs w:val="20"/>
+          <w:lang w:eastAsia="es-ES"/>
+        </w:rPr>
+        <w:t>devuelve</w:t>
+      </w:r>
+      <w:proofErr w:type="gramEnd"/>
+      <w:r>
+        <w:rPr>
+          <w:rFonts w:ascii="Courier New" w:eastAsia="Times New Roman" w:hAnsi="Courier New" w:cs="Courier New"/>
+          <w:sz w:val="20"/>
+          <w:szCs w:val="20"/>
+          <w:lang w:eastAsia="es-ES"/>
+        </w:rPr>
+        <w:t xml:space="preserve"> true si es jaque mate</w:t>
       </w:r>
     </w:p>
     <w:p>
@@ -3240,9 +3532,1401 @@
         <w:t>️🔥</w:t>
       </w:r>
     </w:p>
-    <w:p>
+    <w:p/>
+    <w:p/>
+    <w:p/>
+    <w:p>
+      <w:r>
+        <w:rPr>
+          <w:b/>
+          <w:sz w:val="56"/>
+          <w:szCs w:val="56"/>
+          <w:u w:val="single"/>
+        </w:rPr>
+        <w:t>Lo que tenemos del online y lo que nos falta:</w:t>
+      </w:r>
+      <w:r>
+        <w:br/>
+      </w:r>
       <w:bookmarkStart w:id="0" w:name="_GoBack"/>
       <w:bookmarkEnd w:id="0"/>
+      <w:r>
+        <w:br/>
+      </w:r>
+      <w:r>
+        <w:t>PROYECTO: Juegos JCM</w:t>
+      </w:r>
+    </w:p>
+    <w:p>
+      <w:r>
+        <w:t>MÓDULO: Ajedrez Online (Socket.IO)</w:t>
+      </w:r>
+    </w:p>
+    <w:p>
+      <w:r>
+        <w:t>FECHA: 08/01/2026</w:t>
+      </w:r>
+    </w:p>
+    <w:p>
+      <w:r>
+        <w:t>ESTADO: V1 funcional parcial</w:t>
+      </w:r>
+    </w:p>
+    <w:p/>
+    <w:p>
+      <w:r>
+        <w:t>====================================================</w:t>
+      </w:r>
+    </w:p>
+    <w:p>
+      <w:r>
+        <w:t>1</w:t>
+      </w:r>
+      <w:r>
+        <w:rPr>
+          <w:rFonts w:ascii="Calibri" w:hAnsi="Calibri" w:cs="Calibri"/>
+        </w:rPr>
+        <w:t>️</w:t>
+      </w:r>
+      <w:r>
+        <w:rPr>
+          <w:rFonts w:ascii="Tahoma" w:hAnsi="Tahoma" w:cs="Tahoma"/>
+        </w:rPr>
+        <w:t>⃣</w:t>
+      </w:r>
+      <w:r>
+        <w:t xml:space="preserve"> RUTAS Y ARCHIVOS IMPORTANTES</w:t>
+      </w:r>
+    </w:p>
+    <w:p>
+      <w:r>
+        <w:t>====================================================</w:t>
+      </w:r>
+    </w:p>
+    <w:p/>
+    <w:p>
+      <w:r>
+        <w:t>BACKEND</w:t>
+      </w:r>
+    </w:p>
+    <w:p>
+      <w:r>
+        <w:t>- app.py</w:t>
+      </w:r>
+    </w:p>
+    <w:p>
+      <w:r>
+        <w:t xml:space="preserve">  - Inicializa </w:t>
+      </w:r>
+      <w:proofErr w:type="spellStart"/>
+      <w:r>
+        <w:t>Flask</w:t>
+      </w:r>
+      <w:proofErr w:type="spellEnd"/>
+    </w:p>
+    <w:p>
+      <w:r>
+        <w:t xml:space="preserve">  - Inicializa </w:t>
+      </w:r>
+      <w:proofErr w:type="spellStart"/>
+      <w:r>
+        <w:t>SocketIO</w:t>
+      </w:r>
+      <w:proofErr w:type="spellEnd"/>
+    </w:p>
+    <w:p>
+      <w:r>
+        <w:t xml:space="preserve">  - Registra </w:t>
+      </w:r>
+      <w:proofErr w:type="spellStart"/>
+      <w:r>
+        <w:t>blueprints</w:t>
+      </w:r>
+      <w:proofErr w:type="spellEnd"/>
+    </w:p>
+    <w:p>
+      <w:r>
+        <w:t xml:space="preserve">  - Llama a </w:t>
+      </w:r>
+      <w:proofErr w:type="spellStart"/>
+      <w:r>
+        <w:t>register_chess_</w:t>
+      </w:r>
+      <w:proofErr w:type="gramStart"/>
+      <w:r>
+        <w:t>sockets</w:t>
+      </w:r>
+      <w:proofErr w:type="spellEnd"/>
+      <w:r>
+        <w:t>(</w:t>
+      </w:r>
+      <w:proofErr w:type="spellStart"/>
+      <w:proofErr w:type="gramEnd"/>
+      <w:r>
+        <w:t>socketio</w:t>
+      </w:r>
+      <w:proofErr w:type="spellEnd"/>
+      <w:r>
+        <w:t>)</w:t>
+      </w:r>
+    </w:p>
+    <w:p/>
+    <w:p>
+      <w:r>
+        <w:t>- routes/chess.py</w:t>
+      </w:r>
+    </w:p>
+    <w:p>
+      <w:r>
+        <w:t xml:space="preserve">  - Ruta:</w:t>
+      </w:r>
+    </w:p>
+    <w:p>
+      <w:r>
+        <w:t xml:space="preserve">    GET /</w:t>
+      </w:r>
+      <w:proofErr w:type="spellStart"/>
+      <w:r>
+        <w:t>chess</w:t>
+      </w:r>
+      <w:proofErr w:type="spellEnd"/>
+      <w:r>
+        <w:t xml:space="preserve">          → chess.html (local)</w:t>
+      </w:r>
+    </w:p>
+    <w:p>
+      <w:r>
+        <w:t xml:space="preserve">    GET /</w:t>
+      </w:r>
+      <w:proofErr w:type="spellStart"/>
+      <w:r>
+        <w:t>chess</w:t>
+      </w:r>
+      <w:proofErr w:type="spellEnd"/>
+      <w:r>
+        <w:t>-online   → chess_online.html</w:t>
+      </w:r>
+    </w:p>
+    <w:p/>
+    <w:p>
+      <w:r>
+        <w:t>- routes/chess_socket.py</w:t>
+      </w:r>
+    </w:p>
+    <w:p>
+      <w:r>
+        <w:t xml:space="preserve">  - Maneja Socket.IO</w:t>
+      </w:r>
+    </w:p>
+    <w:p>
+      <w:r>
+        <w:t xml:space="preserve">  - Asignación de roles:</w:t>
+      </w:r>
+    </w:p>
+    <w:p>
+      <w:r>
+        <w:t xml:space="preserve">    </w:t>
+      </w:r>
+      <w:proofErr w:type="spellStart"/>
+      <w:proofErr w:type="gramStart"/>
+      <w:r>
+        <w:t>white</w:t>
+      </w:r>
+      <w:proofErr w:type="spellEnd"/>
+      <w:proofErr w:type="gramEnd"/>
+      <w:r>
+        <w:t xml:space="preserve"> / </w:t>
+      </w:r>
+      <w:proofErr w:type="spellStart"/>
+      <w:r>
+        <w:t>black</w:t>
+      </w:r>
+      <w:proofErr w:type="spellEnd"/>
+      <w:r>
+        <w:t xml:space="preserve"> / </w:t>
+      </w:r>
+      <w:proofErr w:type="spellStart"/>
+      <w:r>
+        <w:t>spectator</w:t>
+      </w:r>
+      <w:proofErr w:type="spellEnd"/>
+    </w:p>
+    <w:p>
+      <w:r>
+        <w:t xml:space="preserve">  - Eventos:</w:t>
+      </w:r>
+    </w:p>
+    <w:p>
+      <w:r>
+        <w:t xml:space="preserve">    - </w:t>
+      </w:r>
+      <w:proofErr w:type="spellStart"/>
+      <w:r>
+        <w:t>connect</w:t>
+      </w:r>
+      <w:proofErr w:type="spellEnd"/>
+    </w:p>
+    <w:p>
+      <w:r>
+        <w:t xml:space="preserve">    - </w:t>
+      </w:r>
+      <w:proofErr w:type="spellStart"/>
+      <w:r>
+        <w:t>disconnect</w:t>
+      </w:r>
+      <w:proofErr w:type="spellEnd"/>
+    </w:p>
+    <w:p>
+      <w:r>
+        <w:t xml:space="preserve">    - </w:t>
+      </w:r>
+      <w:proofErr w:type="spellStart"/>
+      <w:r>
+        <w:t>move</w:t>
+      </w:r>
+      <w:proofErr w:type="spellEnd"/>
+    </w:p>
+    <w:p>
+      <w:r>
+        <w:t xml:space="preserve">    - </w:t>
+      </w:r>
+      <w:proofErr w:type="spellStart"/>
+      <w:r>
+        <w:t>reset_game</w:t>
+      </w:r>
+      <w:proofErr w:type="spellEnd"/>
+      <w:r>
+        <w:t xml:space="preserve"> (pendiente integrar del todo)</w:t>
+      </w:r>
+    </w:p>
+    <w:p/>
+    <w:p>
+      <w:r>
+        <w:t>FRONTEND</w:t>
+      </w:r>
+    </w:p>
+    <w:p>
+      <w:r>
+        <w:t xml:space="preserve">- </w:t>
+      </w:r>
+      <w:proofErr w:type="spellStart"/>
+      <w:r>
+        <w:t>templates</w:t>
+      </w:r>
+      <w:proofErr w:type="spellEnd"/>
+      <w:r>
+        <w:t>/chess.html</w:t>
+      </w:r>
+    </w:p>
+    <w:p>
+      <w:r>
+        <w:t xml:space="preserve">  → Ajedrez local (completo y estable)</w:t>
+      </w:r>
+    </w:p>
+    <w:p/>
+    <w:p>
+      <w:r>
+        <w:lastRenderedPageBreak/>
+        <w:t xml:space="preserve">- </w:t>
+      </w:r>
+      <w:proofErr w:type="spellStart"/>
+      <w:r>
+        <w:t>templates</w:t>
+      </w:r>
+      <w:proofErr w:type="spellEnd"/>
+      <w:r>
+        <w:t>/chess_online.html</w:t>
+      </w:r>
+    </w:p>
+    <w:p>
+      <w:r>
+        <w:t xml:space="preserve">  → Ajedrez online</w:t>
+      </w:r>
+    </w:p>
+    <w:p>
+      <w:r>
+        <w:t xml:space="preserve">  → Botones:</w:t>
+      </w:r>
+    </w:p>
+    <w:p>
+      <w:r>
+        <w:t xml:space="preserve">    - Ajedrez (local)</w:t>
+      </w:r>
+    </w:p>
+    <w:p>
+      <w:r>
+        <w:t xml:space="preserve">    - Ajedrez Online</w:t>
+      </w:r>
+    </w:p>
+    <w:p/>
+    <w:p>
+      <w:r>
+        <w:t>JS</w:t>
+      </w:r>
+    </w:p>
+    <w:p>
+      <w:r>
+        <w:t xml:space="preserve">- </w:t>
+      </w:r>
+      <w:proofErr w:type="spellStart"/>
+      <w:r>
+        <w:t>static</w:t>
+      </w:r>
+      <w:proofErr w:type="spellEnd"/>
+      <w:r>
+        <w:t>/</w:t>
+      </w:r>
+      <w:proofErr w:type="spellStart"/>
+      <w:r>
+        <w:t>js</w:t>
+      </w:r>
+      <w:proofErr w:type="spellEnd"/>
+      <w:r>
+        <w:t>/</w:t>
+      </w:r>
+      <w:proofErr w:type="spellStart"/>
+      <w:r>
+        <w:t>chess</w:t>
+      </w:r>
+      <w:proofErr w:type="spellEnd"/>
+      <w:r>
+        <w:t>/chess.js</w:t>
+      </w:r>
+    </w:p>
+    <w:p>
+      <w:r>
+        <w:t xml:space="preserve">  → Motor local (COMPLETO y FUNCIONAL)</w:t>
+      </w:r>
+    </w:p>
+    <w:p/>
+    <w:p>
+      <w:r>
+        <w:t xml:space="preserve">- </w:t>
+      </w:r>
+      <w:proofErr w:type="spellStart"/>
+      <w:r>
+        <w:t>static</w:t>
+      </w:r>
+      <w:proofErr w:type="spellEnd"/>
+      <w:r>
+        <w:t>/</w:t>
+      </w:r>
+      <w:proofErr w:type="spellStart"/>
+      <w:r>
+        <w:t>js</w:t>
+      </w:r>
+      <w:proofErr w:type="spellEnd"/>
+      <w:r>
+        <w:t>/</w:t>
+      </w:r>
+      <w:proofErr w:type="spellStart"/>
+      <w:r>
+        <w:t>chess</w:t>
+      </w:r>
+      <w:proofErr w:type="spellEnd"/>
+      <w:r>
+        <w:t>/chess_online.js</w:t>
+      </w:r>
+    </w:p>
+    <w:p>
+      <w:r>
+        <w:t xml:space="preserve">  → Online (parcial, sincroniza tablero y turnos)</w:t>
+      </w:r>
+    </w:p>
+    <w:p/>
+    <w:p>
+      <w:r>
+        <w:t xml:space="preserve">- </w:t>
+      </w:r>
+      <w:proofErr w:type="spellStart"/>
+      <w:r>
+        <w:t>static</w:t>
+      </w:r>
+      <w:proofErr w:type="spellEnd"/>
+      <w:r>
+        <w:t>/</w:t>
+      </w:r>
+      <w:proofErr w:type="spellStart"/>
+      <w:r>
+        <w:t>js</w:t>
+      </w:r>
+      <w:proofErr w:type="spellEnd"/>
+      <w:r>
+        <w:t>/</w:t>
+      </w:r>
+      <w:proofErr w:type="spellStart"/>
+      <w:r>
+        <w:t>chess</w:t>
+      </w:r>
+      <w:proofErr w:type="spellEnd"/>
+      <w:r>
+        <w:t>/board.js</w:t>
+      </w:r>
+    </w:p>
+    <w:p>
+      <w:r>
+        <w:t xml:space="preserve">  → </w:t>
+      </w:r>
+      <w:proofErr w:type="spellStart"/>
+      <w:r>
+        <w:t>Renderizado</w:t>
+      </w:r>
+      <w:proofErr w:type="spellEnd"/>
+      <w:r>
+        <w:t xml:space="preserve"> del tablero</w:t>
+      </w:r>
+    </w:p>
+    <w:p>
+      <w:r>
+        <w:t xml:space="preserve">  → Soporta clase .</w:t>
+      </w:r>
+      <w:proofErr w:type="spellStart"/>
+      <w:r>
+        <w:t>flipped</w:t>
+      </w:r>
+      <w:proofErr w:type="spellEnd"/>
+      <w:r>
+        <w:t xml:space="preserve"> para negras</w:t>
+      </w:r>
+    </w:p>
+    <w:p/>
+    <w:p>
+      <w:r>
+        <w:t>ASSETS</w:t>
+      </w:r>
+    </w:p>
+    <w:p>
+      <w:r>
+        <w:t xml:space="preserve">- </w:t>
+      </w:r>
+      <w:proofErr w:type="spellStart"/>
+      <w:r>
+        <w:t>static</w:t>
+      </w:r>
+      <w:proofErr w:type="spellEnd"/>
+      <w:r>
+        <w:t>/</w:t>
+      </w:r>
+      <w:proofErr w:type="spellStart"/>
+      <w:r>
+        <w:t>img</w:t>
+      </w:r>
+      <w:proofErr w:type="spellEnd"/>
+      <w:r>
+        <w:t>/</w:t>
+      </w:r>
+      <w:proofErr w:type="spellStart"/>
+      <w:r>
+        <w:t>chess</w:t>
+      </w:r>
+      <w:proofErr w:type="spellEnd"/>
+      <w:r>
+        <w:t>/*.</w:t>
+      </w:r>
+      <w:proofErr w:type="spellStart"/>
+      <w:r>
+        <w:t>svg</w:t>
+      </w:r>
+      <w:proofErr w:type="spellEnd"/>
+    </w:p>
+    <w:p>
+      <w:r>
+        <w:t xml:space="preserve">- </w:t>
+      </w:r>
+      <w:proofErr w:type="spellStart"/>
+      <w:r>
+        <w:t>static</w:t>
+      </w:r>
+      <w:proofErr w:type="spellEnd"/>
+      <w:r>
+        <w:t>/</w:t>
+      </w:r>
+      <w:proofErr w:type="spellStart"/>
+      <w:r>
+        <w:t>sounds</w:t>
+      </w:r>
+      <w:proofErr w:type="spellEnd"/>
+      <w:r>
+        <w:t>/</w:t>
+      </w:r>
+      <w:proofErr w:type="spellStart"/>
+      <w:r>
+        <w:t>chess</w:t>
+      </w:r>
+      <w:proofErr w:type="spellEnd"/>
+      <w:r>
+        <w:t>/*.</w:t>
+      </w:r>
+      <w:proofErr w:type="spellStart"/>
+      <w:r>
+        <w:t>wav</w:t>
+      </w:r>
+      <w:proofErr w:type="spellEnd"/>
+      <w:r>
+        <w:t xml:space="preserve"> / *.mp3</w:t>
+      </w:r>
+    </w:p>
+    <w:p/>
+    <w:p>
+      <w:r>
+        <w:t>====================================================</w:t>
+      </w:r>
+    </w:p>
+    <w:p>
+      <w:r>
+        <w:t>2</w:t>
+      </w:r>
+      <w:r>
+        <w:rPr>
+          <w:rFonts w:ascii="Calibri" w:hAnsi="Calibri" w:cs="Calibri"/>
+        </w:rPr>
+        <w:t>️</w:t>
+      </w:r>
+      <w:r>
+        <w:rPr>
+          <w:rFonts w:ascii="Tahoma" w:hAnsi="Tahoma" w:cs="Tahoma"/>
+        </w:rPr>
+        <w:t>⃣</w:t>
+      </w:r>
+      <w:r>
+        <w:t xml:space="preserve"> QUÉ FUNCIONA AHORA MISMO (</w:t>
+      </w:r>
+      <w:r>
+        <w:rPr>
+          <w:rFonts w:ascii="MS Gothic" w:eastAsia="MS Gothic" w:hAnsi="MS Gothic" w:cs="MS Gothic" w:hint="eastAsia"/>
+        </w:rPr>
+        <w:t>✔</w:t>
+      </w:r>
+      <w:r>
+        <w:rPr>
+          <w:rFonts w:ascii="Calibri" w:hAnsi="Calibri" w:cs="Calibri"/>
+        </w:rPr>
+        <w:t>️</w:t>
+      </w:r>
+      <w:r>
+        <w:t>)</w:t>
+      </w:r>
+    </w:p>
+    <w:p>
+      <w:r>
+        <w:t>====================================================</w:t>
+      </w:r>
+    </w:p>
+    <w:p/>
+    <w:p>
+      <w:r>
+        <w:rPr>
+          <w:rFonts w:ascii="MS Gothic" w:eastAsia="MS Gothic" w:hAnsi="MS Gothic" w:cs="MS Gothic" w:hint="eastAsia"/>
+        </w:rPr>
+        <w:t>✔</w:t>
+      </w:r>
+      <w:r>
+        <w:rPr>
+          <w:rFonts w:ascii="Calibri" w:hAnsi="Calibri" w:cs="Calibri"/>
+        </w:rPr>
+        <w:t>️</w:t>
+      </w:r>
+      <w:r>
+        <w:t xml:space="preserve"> Conexión Socket.IO estable</w:t>
+      </w:r>
+    </w:p>
+    <w:p>
+      <w:r>
+        <w:rPr>
+          <w:rFonts w:ascii="MS Gothic" w:eastAsia="MS Gothic" w:hAnsi="MS Gothic" w:cs="MS Gothic" w:hint="eastAsia"/>
+        </w:rPr>
+        <w:t>✔</w:t>
+      </w:r>
+      <w:r>
+        <w:rPr>
+          <w:rFonts w:ascii="Calibri" w:hAnsi="Calibri" w:cs="Calibri"/>
+        </w:rPr>
+        <w:t>️</w:t>
+      </w:r>
+      <w:r>
+        <w:t xml:space="preserve"> Asignación automática de roles:</w:t>
+      </w:r>
+    </w:p>
+    <w:p>
+      <w:r>
+        <w:lastRenderedPageBreak/>
+        <w:t xml:space="preserve">    - Primer jugador → blancas</w:t>
+      </w:r>
+    </w:p>
+    <w:p>
+      <w:r>
+        <w:t xml:space="preserve">    - Segundo jugador → negras</w:t>
+      </w:r>
+    </w:p>
+    <w:p>
+      <w:r>
+        <w:rPr>
+          <w:rFonts w:ascii="MS Gothic" w:eastAsia="MS Gothic" w:hAnsi="MS Gothic" w:cs="MS Gothic" w:hint="eastAsia"/>
+        </w:rPr>
+        <w:t>✔</w:t>
+      </w:r>
+      <w:r>
+        <w:rPr>
+          <w:rFonts w:ascii="Calibri" w:hAnsi="Calibri" w:cs="Calibri"/>
+        </w:rPr>
+        <w:t>️</w:t>
+      </w:r>
+      <w:r>
+        <w:t xml:space="preserve"> Tablero sincronizado entre jugadores</w:t>
+      </w:r>
+    </w:p>
+    <w:p>
+      <w:r>
+        <w:rPr>
+          <w:rFonts w:ascii="MS Gothic" w:eastAsia="MS Gothic" w:hAnsi="MS Gothic" w:cs="MS Gothic" w:hint="eastAsia"/>
+        </w:rPr>
+        <w:t>✔</w:t>
+      </w:r>
+      <w:r>
+        <w:rPr>
+          <w:rFonts w:ascii="Calibri" w:hAnsi="Calibri" w:cs="Calibri"/>
+        </w:rPr>
+        <w:t>️</w:t>
+      </w:r>
+      <w:r>
+        <w:t xml:space="preserve"> Turnos alternos correctos</w:t>
+      </w:r>
+    </w:p>
+    <w:p>
+      <w:r>
+        <w:rPr>
+          <w:rFonts w:ascii="MS Gothic" w:eastAsia="MS Gothic" w:hAnsi="MS Gothic" w:cs="MS Gothic" w:hint="eastAsia"/>
+        </w:rPr>
+        <w:t>✔</w:t>
+      </w:r>
+      <w:r>
+        <w:rPr>
+          <w:rFonts w:ascii="Calibri" w:hAnsi="Calibri" w:cs="Calibri"/>
+        </w:rPr>
+        <w:t>️</w:t>
+      </w:r>
+      <w:r>
+        <w:t xml:space="preserve"> Vista invertida para negras</w:t>
+      </w:r>
+    </w:p>
+    <w:p>
+      <w:r>
+        <w:rPr>
+          <w:rFonts w:ascii="MS Gothic" w:eastAsia="MS Gothic" w:hAnsi="MS Gothic" w:cs="MS Gothic" w:hint="eastAsia"/>
+        </w:rPr>
+        <w:t>✔</w:t>
+      </w:r>
+      <w:r>
+        <w:rPr>
+          <w:rFonts w:ascii="Calibri" w:hAnsi="Calibri" w:cs="Calibri"/>
+        </w:rPr>
+        <w:t>️</w:t>
+      </w:r>
+      <w:r>
+        <w:t xml:space="preserve"> Sonidos:</w:t>
+      </w:r>
+    </w:p>
+    <w:p>
+      <w:r>
+        <w:t xml:space="preserve">    - Movimiento</w:t>
+      </w:r>
+    </w:p>
+    <w:p>
+      <w:r>
+        <w:t xml:space="preserve">    - Captura</w:t>
+      </w:r>
+    </w:p>
+    <w:p>
+      <w:r>
+        <w:t xml:space="preserve">    - Jaque</w:t>
+      </w:r>
+    </w:p>
+    <w:p>
+      <w:r>
+        <w:t xml:space="preserve">    - Jaque mate</w:t>
+      </w:r>
+    </w:p>
+    <w:p>
+      <w:r>
+        <w:rPr>
+          <w:rFonts w:ascii="MS Gothic" w:eastAsia="MS Gothic" w:hAnsi="MS Gothic" w:cs="MS Gothic" w:hint="eastAsia"/>
+        </w:rPr>
+        <w:t>✔</w:t>
+      </w:r>
+      <w:r>
+        <w:rPr>
+          <w:rFonts w:ascii="Calibri" w:hAnsi="Calibri" w:cs="Calibri"/>
+        </w:rPr>
+        <w:t>️</w:t>
+      </w:r>
+      <w:r>
+        <w:t xml:space="preserve"> Mensajes unificados usando #</w:t>
+      </w:r>
+      <w:proofErr w:type="spellStart"/>
+      <w:r>
+        <w:t>message</w:t>
+      </w:r>
+      <w:proofErr w:type="spellEnd"/>
+    </w:p>
+    <w:p>
+      <w:r>
+        <w:rPr>
+          <w:rFonts w:ascii="MS Gothic" w:eastAsia="MS Gothic" w:hAnsi="MS Gothic" w:cs="MS Gothic" w:hint="eastAsia"/>
+        </w:rPr>
+        <w:t>✔</w:t>
+      </w:r>
+      <w:r>
+        <w:rPr>
+          <w:rFonts w:ascii="Calibri" w:hAnsi="Calibri" w:cs="Calibri"/>
+        </w:rPr>
+        <w:t>️</w:t>
+      </w:r>
+      <w:r>
+        <w:t xml:space="preserve"> Reinicio local funciona</w:t>
+      </w:r>
+    </w:p>
+    <w:p>
+      <w:r>
+        <w:rPr>
+          <w:rFonts w:ascii="MS Gothic" w:eastAsia="MS Gothic" w:hAnsi="MS Gothic" w:cs="MS Gothic" w:hint="eastAsia"/>
+        </w:rPr>
+        <w:t>✔</w:t>
+      </w:r>
+      <w:r>
+        <w:rPr>
+          <w:rFonts w:ascii="Calibri" w:hAnsi="Calibri" w:cs="Calibri"/>
+        </w:rPr>
+        <w:t>️</w:t>
+      </w:r>
+      <w:r>
+        <w:t xml:space="preserve"> Reinicio online emite evento (pendiente pulir)</w:t>
+      </w:r>
+    </w:p>
+    <w:p/>
+    <w:p>
+      <w:r>
+        <w:t>====================================================</w:t>
+      </w:r>
+    </w:p>
+    <w:p>
+      <w:r>
+        <w:t>3</w:t>
+      </w:r>
+      <w:r>
+        <w:rPr>
+          <w:rFonts w:ascii="Calibri" w:hAnsi="Calibri" w:cs="Calibri"/>
+        </w:rPr>
+        <w:t>️</w:t>
+      </w:r>
+      <w:r>
+        <w:rPr>
+          <w:rFonts w:ascii="Tahoma" w:hAnsi="Tahoma" w:cs="Tahoma"/>
+        </w:rPr>
+        <w:t>⃣</w:t>
+      </w:r>
+      <w:r>
+        <w:t xml:space="preserve"> PROBLEMAS DETECTADOS (</w:t>
+      </w:r>
+      <w:r>
+        <w:rPr>
+          <w:rFonts w:ascii="Calibri" w:hAnsi="Calibri" w:cs="Calibri"/>
+        </w:rPr>
+        <w:t>❌</w:t>
+      </w:r>
+      <w:r>
+        <w:t xml:space="preserve"> / </w:t>
+      </w:r>
+      <w:r>
+        <w:rPr>
+          <w:rFonts w:ascii="Calibri" w:hAnsi="Calibri" w:cs="Calibri"/>
+        </w:rPr>
+        <w:t>⚠️</w:t>
+      </w:r>
+      <w:r>
+        <w:t>)</w:t>
+      </w:r>
+    </w:p>
+    <w:p>
+      <w:r>
+        <w:t>====================================================</w:t>
+      </w:r>
+    </w:p>
+    <w:p/>
+    <w:p>
+      <w:r>
+        <w:rPr>
+          <w:rFonts w:ascii="Calibri" w:hAnsi="Calibri" w:cs="Calibri"/>
+        </w:rPr>
+        <w:t>❌</w:t>
+      </w:r>
+      <w:r>
+        <w:t xml:space="preserve"> ONLINE permite movimientos ilegales:</w:t>
+      </w:r>
+    </w:p>
+    <w:p>
+      <w:r>
+        <w:t xml:space="preserve">    - Se puede dejar al rey en jaque</w:t>
+      </w:r>
+    </w:p>
+    <w:p>
+      <w:r>
+        <w:t xml:space="preserve">    → Falta integrar </w:t>
+      </w:r>
+      <w:proofErr w:type="spellStart"/>
+      <w:r>
+        <w:t>leavesKingInCheck</w:t>
+      </w:r>
+      <w:proofErr w:type="spellEnd"/>
+      <w:r>
+        <w:t xml:space="preserve"> en chess_online.js</w:t>
+      </w:r>
+    </w:p>
+    <w:p/>
+    <w:p>
+      <w:r>
+        <w:rPr>
+          <w:rFonts w:ascii="Calibri" w:hAnsi="Calibri" w:cs="Calibri"/>
+        </w:rPr>
+        <w:t>❌</w:t>
+      </w:r>
+      <w:r>
+        <w:t xml:space="preserve"> ENROQUE ONLINE incompleto:</w:t>
+      </w:r>
+    </w:p>
+    <w:p>
+      <w:r>
+        <w:t xml:space="preserve">    - No hay </w:t>
+      </w:r>
+      <w:proofErr w:type="spellStart"/>
+      <w:r>
+        <w:t>castlingRights</w:t>
+      </w:r>
+      <w:proofErr w:type="spellEnd"/>
+      <w:r>
+        <w:t xml:space="preserve"> online</w:t>
+      </w:r>
+    </w:p>
+    <w:p>
+      <w:r>
+        <w:t xml:space="preserve">    - No se bloquea tras mover rey/torre</w:t>
+      </w:r>
+    </w:p>
+    <w:p/>
+    <w:p>
+      <w:r>
+        <w:rPr>
+          <w:rFonts w:ascii="Calibri" w:hAnsi="Calibri" w:cs="Calibri"/>
+        </w:rPr>
+        <w:t>❌</w:t>
+      </w:r>
+      <w:r>
+        <w:t xml:space="preserve"> PROMOCIÓN ONLINE básica:</w:t>
+      </w:r>
+    </w:p>
+    <w:p>
+      <w:r>
+        <w:lastRenderedPageBreak/>
+        <w:t xml:space="preserve">    - De momento reina automática</w:t>
+      </w:r>
+    </w:p>
+    <w:p>
+      <w:r>
+        <w:t xml:space="preserve">    - No hay selector</w:t>
+      </w:r>
+    </w:p>
+    <w:p/>
+    <w:p>
+      <w:r>
+        <w:rPr>
+          <w:rFonts w:ascii="Calibri" w:hAnsi="Calibri" w:cs="Calibri"/>
+        </w:rPr>
+        <w:t>❌</w:t>
+      </w:r>
+      <w:r>
+        <w:t xml:space="preserve"> TABLAS ONLINE:</w:t>
+      </w:r>
+    </w:p>
+    <w:p>
+      <w:r>
+        <w:t xml:space="preserve">    - No hay repetición</w:t>
+      </w:r>
+    </w:p>
+    <w:p>
+      <w:r>
+        <w:t xml:space="preserve">    - No hay ahogado</w:t>
+      </w:r>
+    </w:p>
+    <w:p>
+      <w:r>
+        <w:t xml:space="preserve">    - No hay 50 movimientos</w:t>
+      </w:r>
+    </w:p>
+    <w:p/>
+    <w:p>
+      <w:r>
+        <w:rPr>
+          <w:rFonts w:ascii="Calibri" w:hAnsi="Calibri" w:cs="Calibri"/>
+        </w:rPr>
+        <w:t>⚠️</w:t>
+      </w:r>
+      <w:r>
+        <w:t xml:space="preserve"> VALIDACIÓN SOLO EN CLIENTE:</w:t>
+      </w:r>
+    </w:p>
+    <w:p>
+      <w:r>
+        <w:t xml:space="preserve">    - El servidor confía en el cliente</w:t>
+      </w:r>
+    </w:p>
+    <w:p>
+      <w:r>
+        <w:t xml:space="preserve">    - Trampas posibles (V2)</w:t>
+      </w:r>
+    </w:p>
+    <w:p/>
+    <w:p>
+      <w:r>
+        <w:rPr>
+          <w:rFonts w:ascii="Calibri" w:hAnsi="Calibri" w:cs="Calibri"/>
+        </w:rPr>
+        <w:t>⚠️</w:t>
+      </w:r>
+      <w:r>
+        <w:t xml:space="preserve"> REINICIO ONLINE:</w:t>
+      </w:r>
+    </w:p>
+    <w:p>
+      <w:r>
+        <w:t xml:space="preserve">    - Si uno refresca, el otro mantiene el estado</w:t>
+      </w:r>
+    </w:p>
+    <w:p>
+      <w:r>
+        <w:t xml:space="preserve">    - Hay evento </w:t>
+      </w:r>
+      <w:proofErr w:type="spellStart"/>
+      <w:r>
+        <w:t>reset_game</w:t>
+      </w:r>
+      <w:proofErr w:type="spellEnd"/>
+      <w:r>
+        <w:t>, falta usarlo bien</w:t>
+      </w:r>
+    </w:p>
+    <w:p/>
+    <w:p>
+      <w:r>
+        <w:t>====================================================</w:t>
+      </w:r>
+    </w:p>
+    <w:p>
+      <w:r>
+        <w:t>4</w:t>
+      </w:r>
+      <w:r>
+        <w:rPr>
+          <w:rFonts w:ascii="Calibri" w:hAnsi="Calibri" w:cs="Calibri"/>
+        </w:rPr>
+        <w:t>️</w:t>
+      </w:r>
+      <w:r>
+        <w:rPr>
+          <w:rFonts w:ascii="Tahoma" w:hAnsi="Tahoma" w:cs="Tahoma"/>
+        </w:rPr>
+        <w:t>⃣</w:t>
+      </w:r>
+      <w:r>
+        <w:t xml:space="preserve"> PRIORIDAD PARA MAÑANA (ORDEN RECOMENDADO)</w:t>
+      </w:r>
+    </w:p>
+    <w:p>
+      <w:r>
+        <w:t>====================================================</w:t>
+      </w:r>
+    </w:p>
+    <w:p/>
+    <w:p>
+      <w:r>
+        <w:t>1</w:t>
+      </w:r>
+      <w:r>
+        <w:rPr>
+          <w:rFonts w:ascii="Calibri" w:hAnsi="Calibri" w:cs="Calibri"/>
+        </w:rPr>
+        <w:t>️</w:t>
+      </w:r>
+      <w:r>
+        <w:rPr>
+          <w:rFonts w:ascii="Tahoma" w:hAnsi="Tahoma" w:cs="Tahoma"/>
+        </w:rPr>
+        <w:t>⃣</w:t>
+      </w:r>
+      <w:r>
+        <w:t xml:space="preserve"> Integrar </w:t>
+      </w:r>
+      <w:proofErr w:type="spellStart"/>
+      <w:r>
+        <w:t>leavesKingInCheck</w:t>
+      </w:r>
+      <w:proofErr w:type="spellEnd"/>
+      <w:r>
+        <w:t xml:space="preserve"> en chess_online.js</w:t>
+      </w:r>
+    </w:p>
+    <w:p>
+      <w:r>
+        <w:t xml:space="preserve">    → Copiar exactamente del </w:t>
+      </w:r>
+      <w:proofErr w:type="spellStart"/>
+      <w:r>
+        <w:t>chess</w:t>
+      </w:r>
+      <w:proofErr w:type="spellEnd"/>
+      <w:r>
+        <w:t xml:space="preserve"> local</w:t>
+      </w:r>
+    </w:p>
+    <w:p/>
+    <w:p>
+      <w:r>
+        <w:t>2</w:t>
+      </w:r>
+      <w:r>
+        <w:rPr>
+          <w:rFonts w:ascii="Calibri" w:hAnsi="Calibri" w:cs="Calibri"/>
+        </w:rPr>
+        <w:t>️</w:t>
+      </w:r>
+      <w:r>
+        <w:rPr>
+          <w:rFonts w:ascii="Tahoma" w:hAnsi="Tahoma" w:cs="Tahoma"/>
+        </w:rPr>
+        <w:t>⃣</w:t>
+      </w:r>
+      <w:r>
+        <w:t xml:space="preserve"> Decidir:</w:t>
+      </w:r>
+    </w:p>
+    <w:p>
+      <w:r>
+        <w:t xml:space="preserve">    A) Desactivar enroque online (V1)</w:t>
+      </w:r>
+    </w:p>
+    <w:p>
+      <w:r>
+        <w:t xml:space="preserve">    B) Implementar </w:t>
+      </w:r>
+      <w:proofErr w:type="spellStart"/>
+      <w:r>
+        <w:t>castlingRights</w:t>
+      </w:r>
+      <w:proofErr w:type="spellEnd"/>
+      <w:r>
+        <w:t xml:space="preserve"> online</w:t>
+      </w:r>
+    </w:p>
+    <w:p/>
+    <w:p>
+      <w:r>
+        <w:lastRenderedPageBreak/>
+        <w:t>3</w:t>
+      </w:r>
+      <w:r>
+        <w:rPr>
+          <w:rFonts w:ascii="Calibri" w:hAnsi="Calibri" w:cs="Calibri"/>
+        </w:rPr>
+        <w:t>️</w:t>
+      </w:r>
+      <w:r>
+        <w:rPr>
+          <w:rFonts w:ascii="Tahoma" w:hAnsi="Tahoma" w:cs="Tahoma"/>
+        </w:rPr>
+        <w:t>⃣</w:t>
+      </w:r>
+      <w:r>
+        <w:t xml:space="preserve"> Sincronizar </w:t>
+      </w:r>
+      <w:proofErr w:type="spellStart"/>
+      <w:r>
+        <w:t>reset</w:t>
+      </w:r>
+      <w:proofErr w:type="spellEnd"/>
+      <w:r>
+        <w:t>:</w:t>
+      </w:r>
+    </w:p>
+    <w:p>
+      <w:r>
+        <w:t xml:space="preserve">    - Botón "Reiniciar partida" emite </w:t>
+      </w:r>
+      <w:proofErr w:type="spellStart"/>
+      <w:r>
+        <w:t>reset_game</w:t>
+      </w:r>
+      <w:proofErr w:type="spellEnd"/>
+    </w:p>
+    <w:p>
+      <w:r>
+        <w:t xml:space="preserve">    - Ambos clientes restauran </w:t>
+      </w:r>
+      <w:proofErr w:type="spellStart"/>
+      <w:r>
+        <w:t>board</w:t>
+      </w:r>
+      <w:proofErr w:type="spellEnd"/>
+      <w:r>
+        <w:t xml:space="preserve"> inicial</w:t>
+      </w:r>
+    </w:p>
+    <w:p/>
+    <w:p>
+      <w:r>
+        <w:t>4</w:t>
+      </w:r>
+      <w:r>
+        <w:rPr>
+          <w:rFonts w:ascii="Calibri" w:hAnsi="Calibri" w:cs="Calibri"/>
+        </w:rPr>
+        <w:t>️</w:t>
+      </w:r>
+      <w:r>
+        <w:rPr>
+          <w:rFonts w:ascii="Tahoma" w:hAnsi="Tahoma" w:cs="Tahoma"/>
+        </w:rPr>
+        <w:t>⃣</w:t>
+      </w:r>
+      <w:r>
+        <w:t xml:space="preserve"> Promoción:</w:t>
+      </w:r>
+    </w:p>
+    <w:p>
+      <w:r>
+        <w:t xml:space="preserve">    - Dejar reina automática (V1)</w:t>
+      </w:r>
+    </w:p>
+    <w:p>
+      <w:r>
+        <w:t xml:space="preserve">    - O copiar modal del local</w:t>
+      </w:r>
+    </w:p>
+    <w:p/>
+    <w:p>
+      <w:r>
+        <w:t>5</w:t>
+      </w:r>
+      <w:r>
+        <w:rPr>
+          <w:rFonts w:ascii="Calibri" w:hAnsi="Calibri" w:cs="Calibri"/>
+        </w:rPr>
+        <w:t>️</w:t>
+      </w:r>
+      <w:r>
+        <w:rPr>
+          <w:rFonts w:ascii="Tahoma" w:hAnsi="Tahoma" w:cs="Tahoma"/>
+        </w:rPr>
+        <w:t>⃣</w:t>
+      </w:r>
+      <w:r>
+        <w:t xml:space="preserve"> (Opcional) Tablas:</w:t>
+      </w:r>
+    </w:p>
+    <w:p>
+      <w:r>
+        <w:t xml:space="preserve">    - Ahogado mínimo</w:t>
+      </w:r>
+    </w:p>
+    <w:p>
+      <w:r>
+        <w:t xml:space="preserve">    - Repetición triple (más adelante)</w:t>
+      </w:r>
+    </w:p>
+    <w:p/>
+    <w:p>
+      <w:r>
+        <w:t>====================================================</w:t>
+      </w:r>
+    </w:p>
+    <w:p>
+      <w:r>
+        <w:t>5</w:t>
+      </w:r>
+      <w:r>
+        <w:rPr>
+          <w:rFonts w:ascii="Calibri" w:hAnsi="Calibri" w:cs="Calibri"/>
+        </w:rPr>
+        <w:t>️</w:t>
+      </w:r>
+      <w:r>
+        <w:rPr>
+          <w:rFonts w:ascii="Tahoma" w:hAnsi="Tahoma" w:cs="Tahoma"/>
+        </w:rPr>
+        <w:t>⃣</w:t>
+      </w:r>
+      <w:r>
+        <w:t xml:space="preserve"> DECISIONES TOMADAS</w:t>
+      </w:r>
+    </w:p>
+    <w:p>
+      <w:r>
+        <w:t>====================================================</w:t>
+      </w:r>
+    </w:p>
+    <w:p/>
+    <w:p>
+      <w:r>
+        <w:rPr>
+          <w:rFonts w:ascii="MS Gothic" w:eastAsia="MS Gothic" w:hAnsi="MS Gothic" w:cs="MS Gothic" w:hint="eastAsia"/>
+        </w:rPr>
+        <w:t>✔</w:t>
+      </w:r>
+      <w:r>
+        <w:rPr>
+          <w:rFonts w:ascii="Calibri" w:hAnsi="Calibri" w:cs="Calibri"/>
+        </w:rPr>
+        <w:t>️</w:t>
+      </w:r>
+      <w:r>
+        <w:t xml:space="preserve"> </w:t>
+      </w:r>
+      <w:proofErr w:type="spellStart"/>
+      <w:r>
+        <w:t>Chess</w:t>
+      </w:r>
+      <w:proofErr w:type="spellEnd"/>
+      <w:r>
+        <w:t xml:space="preserve"> LOCAL se considera FINAL y ESTABLE</w:t>
+      </w:r>
+    </w:p>
+    <w:p>
+      <w:r>
+        <w:rPr>
+          <w:rFonts w:ascii="MS Gothic" w:eastAsia="MS Gothic" w:hAnsi="MS Gothic" w:cs="MS Gothic" w:hint="eastAsia"/>
+        </w:rPr>
+        <w:t>✔</w:t>
+      </w:r>
+      <w:r>
+        <w:rPr>
+          <w:rFonts w:ascii="Calibri" w:hAnsi="Calibri" w:cs="Calibri"/>
+        </w:rPr>
+        <w:t>️</w:t>
+      </w:r>
+      <w:r>
+        <w:t xml:space="preserve"> </w:t>
+      </w:r>
+      <w:proofErr w:type="spellStart"/>
+      <w:r>
+        <w:t>Chess</w:t>
+      </w:r>
+      <w:proofErr w:type="spellEnd"/>
+      <w:r>
+        <w:t xml:space="preserve"> ONLINE es V1 funcional</w:t>
+      </w:r>
+    </w:p>
+    <w:p>
+      <w:r>
+        <w:rPr>
+          <w:rFonts w:ascii="MS Gothic" w:eastAsia="MS Gothic" w:hAnsi="MS Gothic" w:cs="MS Gothic" w:hint="eastAsia"/>
+        </w:rPr>
+        <w:t>✔</w:t>
+      </w:r>
+      <w:r>
+        <w:rPr>
+          <w:rFonts w:ascii="Calibri" w:hAnsi="Calibri" w:cs="Calibri"/>
+        </w:rPr>
+        <w:t>️</w:t>
+      </w:r>
+      <w:r>
+        <w:t xml:space="preserve"> Validación en servidor se deja para V2</w:t>
+      </w:r>
+    </w:p>
+    <w:p>
+      <w:r>
+        <w:rPr>
+          <w:rFonts w:ascii="MS Gothic" w:eastAsia="MS Gothic" w:hAnsi="MS Gothic" w:cs="MS Gothic" w:hint="eastAsia"/>
+        </w:rPr>
+        <w:t>✔</w:t>
+      </w:r>
+      <w:r>
+        <w:rPr>
+          <w:rFonts w:ascii="Calibri" w:hAnsi="Calibri" w:cs="Calibri"/>
+        </w:rPr>
+        <w:t>️</w:t>
+      </w:r>
+      <w:r>
+        <w:t xml:space="preserve"> Hoy se cierra sin enroque/promoción avanzada si hace falta</w:t>
+      </w:r>
+    </w:p>
+    <w:p/>
+    <w:p>
+      <w:r>
+        <w:t>====================================================</w:t>
+      </w:r>
+    </w:p>
+    <w:p>
+      <w:r>
+        <w:t>6</w:t>
+      </w:r>
+      <w:r>
+        <w:rPr>
+          <w:rFonts w:ascii="Calibri" w:hAnsi="Calibri" w:cs="Calibri"/>
+        </w:rPr>
+        <w:t>️</w:t>
+      </w:r>
+      <w:r>
+        <w:rPr>
+          <w:rFonts w:ascii="Tahoma" w:hAnsi="Tahoma" w:cs="Tahoma"/>
+        </w:rPr>
+        <w:t>⃣</w:t>
+      </w:r>
+      <w:r>
+        <w:t xml:space="preserve"> NOTAS IMPORTANTES</w:t>
+      </w:r>
+    </w:p>
+    <w:p>
+      <w:r>
+        <w:t>====================================================</w:t>
+      </w:r>
+    </w:p>
+    <w:p/>
+    <w:p>
+      <w:r>
+        <w:t>- NO tocar chess.js (local)</w:t>
+      </w:r>
+    </w:p>
+    <w:p>
+      <w:r>
+        <w:t>- Reutilizar funciones existentes siempre que sea posible</w:t>
+      </w:r>
+    </w:p>
+    <w:p>
+      <w:r>
+        <w:lastRenderedPageBreak/>
+        <w:t xml:space="preserve">- Priorizar estabilidad sobre </w:t>
+      </w:r>
+      <w:proofErr w:type="spellStart"/>
+      <w:r>
+        <w:t>features</w:t>
+      </w:r>
+      <w:proofErr w:type="spellEnd"/>
+    </w:p>
+    <w:p>
+      <w:r>
+        <w:t>- Mantener una sola fuente de verdad visual (#</w:t>
+      </w:r>
+      <w:proofErr w:type="spellStart"/>
+      <w:r>
+        <w:t>message</w:t>
+      </w:r>
+      <w:proofErr w:type="spellEnd"/>
+      <w:r>
+        <w:t>)</w:t>
+      </w:r>
+    </w:p>
+    <w:p/>
+    <w:p>
+      <w:r>
+        <w:t>====================================================</w:t>
+      </w:r>
     </w:p>
     <w:sectPr>
       <w:pgSz w:w="11906" w:h="16838"/>

</xml_diff>